<commit_message>
added a few details to storyboard + prob statement
</commit_message>
<xml_diff>
--- a/Documentation/Problem Statement.docx
+++ b/Documentation/Problem Statement.docx
@@ -17,18 +17,8 @@
           <w:sz w:val="32"/>
           <w:szCs w:val="32"/>
         </w:rPr>
-        <w:t xml:space="preserve">Settlers of </w:t>
-      </w:r>
-      <w:proofErr w:type="spellStart"/>
-      <w:r>
-        <w:rPr>
-          <w:rFonts w:ascii="Warnock Pro" w:hAnsi="Warnock Pro"/>
-          <w:sz w:val="32"/>
-          <w:szCs w:val="32"/>
-        </w:rPr>
-        <w:t>Catan</w:t>
-      </w:r>
-      <w:proofErr w:type="spellEnd"/>
+        <w:t>Settlers of Catan</w:t>
+      </w:r>
     </w:p>
     <w:p>
       <w:pPr>
@@ -69,15 +59,7 @@
           <w:sz w:val="24"/>
           <w:szCs w:val="24"/>
         </w:rPr>
-        <w:t xml:space="preserve"> </w:t>
-      </w:r>
-      <w:r>
-        <w:rPr>
-          <w:rFonts w:ascii="Warnock Pro" w:hAnsi="Warnock Pro"/>
-          <w:sz w:val="24"/>
-          <w:szCs w:val="24"/>
-        </w:rPr>
-        <w:t>∙</w:t>
+        <w:t xml:space="preserve"> ∙</w:t>
       </w:r>
       <w:r>
         <w:rPr>
@@ -121,25 +103,15 @@
           <w:sz w:val="24"/>
           <w:szCs w:val="24"/>
         </w:rPr>
-        <w:t xml:space="preserve">We are required to build a board game that has multiple rules and conditions. For this we decided to build a popular game, Settlers of </w:t>
-      </w:r>
-      <w:proofErr w:type="spellStart"/>
-      <w:r>
-        <w:rPr>
-          <w:rFonts w:ascii="Warnock Pro" w:hAnsi="Warnock Pro"/>
-          <w:sz w:val="24"/>
-          <w:szCs w:val="24"/>
-        </w:rPr>
-        <w:t>Catan</w:t>
-      </w:r>
-      <w:proofErr w:type="spellEnd"/>
-      <w:r>
-        <w:rPr>
-          <w:rFonts w:ascii="Warnock Pro" w:hAnsi="Warnock Pro"/>
-          <w:sz w:val="24"/>
-          <w:szCs w:val="24"/>
-        </w:rPr>
-        <w:t>.</w:t>
+        <w:t>We are required to build a board game that has multiple rules and conditions. For this we decided to build a popular game, Settlers of Catan.</w:t>
+      </w:r>
+      <w:r>
+        <w:rPr>
+          <w:rFonts w:ascii="Warnock Pro" w:hAnsi="Warnock Pro"/>
+          <w:sz w:val="24"/>
+          <w:szCs w:val="24"/>
+        </w:rPr>
+        <w:t xml:space="preserve"> This game takes 45 minutes to 1 hour 30 minutes. We plan to use C# in visual studio with Nunit as our testing framework</w:t>
       </w:r>
     </w:p>
     <w:p>
@@ -202,6 +174,31 @@
           <w:sz w:val="24"/>
           <w:szCs w:val="24"/>
         </w:rPr>
+        <w:t>-ability to create or</w:t>
+      </w:r>
+      <w:r>
+        <w:rPr>
+          <w:rFonts w:ascii="Warnock Pro" w:hAnsi="Warnock Pro"/>
+          <w:sz w:val="24"/>
+          <w:szCs w:val="24"/>
+        </w:rPr>
+        <w:t xml:space="preserve"> join a game and change the settings</w:t>
+      </w:r>
+    </w:p>
+    <w:p>
+      <w:pPr>
+        <w:rPr>
+          <w:rFonts w:ascii="Warnock Pro" w:hAnsi="Warnock Pro"/>
+          <w:sz w:val="24"/>
+          <w:szCs w:val="24"/>
+        </w:rPr>
+      </w:pPr>
+      <w:r>
+        <w:rPr>
+          <w:rFonts w:ascii="Warnock Pro" w:hAnsi="Warnock Pro"/>
+          <w:sz w:val="24"/>
+          <w:szCs w:val="24"/>
+        </w:rPr>
         <w:t>-ability to play with 3-4 human players through a dedicated server</w:t>
       </w:r>
     </w:p>
@@ -219,7 +216,58 @@
           <w:sz w:val="24"/>
           <w:szCs w:val="24"/>
         </w:rPr>
-        <w:t>-ability to play the game as expected to be played</w:t>
+        <w:t>-ability to trade resources with other players</w:t>
+      </w:r>
+    </w:p>
+    <w:p>
+      <w:pPr>
+        <w:rPr>
+          <w:rFonts w:ascii="Warnock Pro" w:hAnsi="Warnock Pro"/>
+          <w:sz w:val="24"/>
+          <w:szCs w:val="24"/>
+        </w:rPr>
+      </w:pPr>
+      <w:r>
+        <w:rPr>
+          <w:rFonts w:ascii="Warnock Pro" w:hAnsi="Warnock Pro"/>
+          <w:sz w:val="24"/>
+          <w:szCs w:val="24"/>
+        </w:rPr>
+        <w:t>-ability to chat between players</w:t>
+      </w:r>
+    </w:p>
+    <w:p>
+      <w:pPr>
+        <w:rPr>
+          <w:rFonts w:ascii="Warnock Pro" w:hAnsi="Warnock Pro"/>
+          <w:sz w:val="24"/>
+          <w:szCs w:val="24"/>
+        </w:rPr>
+      </w:pPr>
+      <w:r>
+        <w:rPr>
+          <w:rFonts w:ascii="Warnock Pro" w:hAnsi="Warnock Pro"/>
+          <w:sz w:val="24"/>
+          <w:szCs w:val="24"/>
+        </w:rPr>
+        <w:t>-ability to roll die</w:t>
+      </w:r>
+    </w:p>
+    <w:p>
+      <w:pPr>
+        <w:rPr>
+          <w:rFonts w:ascii="Warnock Pro" w:hAnsi="Warnock Pro"/>
+          <w:sz w:val="24"/>
+          <w:szCs w:val="24"/>
+        </w:rPr>
+      </w:pPr>
+      <w:r>
+        <w:rPr>
+          <w:rFonts w:ascii="Warnock Pro" w:hAnsi="Warnock Pro"/>
+          <w:sz w:val="24"/>
+          <w:szCs w:val="24"/>
+        </w:rPr>
+        <w:t>-ability to build structures and roads by clicking on a spot on the board</w:t>
       </w:r>
     </w:p>
     <w:p>
@@ -270,24 +318,32 @@
           <w:sz w:val="24"/>
           <w:szCs w:val="24"/>
         </w:rPr>
-        <w:t xml:space="preserve">-ability to change settings of the game </w:t>
-      </w:r>
-    </w:p>
-    <w:p>
-      <w:pPr>
-        <w:rPr>
-          <w:rFonts w:ascii="Warnock Pro" w:hAnsi="Warnock Pro"/>
-          <w:sz w:val="24"/>
-          <w:szCs w:val="24"/>
-        </w:rPr>
-      </w:pPr>
-      <w:r>
-        <w:rPr>
-          <w:rFonts w:ascii="Warnock Pro" w:hAnsi="Warnock Pro"/>
-          <w:sz w:val="24"/>
-          <w:szCs w:val="24"/>
-        </w:rPr>
         <w:t>-ability to log in</w:t>
+      </w:r>
+    </w:p>
+    <w:p>
+      <w:pPr>
+        <w:rPr>
+          <w:rFonts w:ascii="Warnock Pro" w:hAnsi="Warnock Pro"/>
+          <w:sz w:val="24"/>
+          <w:szCs w:val="24"/>
+        </w:rPr>
+      </w:pPr>
+      <w:r>
+        <w:rPr>
+          <w:rFonts w:ascii="Warnock Pro" w:hAnsi="Warnock Pro"/>
+          <w:sz w:val="24"/>
+          <w:szCs w:val="24"/>
+        </w:rPr>
+        <w:t xml:space="preserve">-ability to </w:t>
+      </w:r>
+      <w:r>
+        <w:rPr>
+          <w:rFonts w:ascii="Warnock Pro" w:hAnsi="Warnock Pro"/>
+          <w:sz w:val="24"/>
+          <w:szCs w:val="24"/>
+        </w:rPr>
+        <w:t>play through the game normally as expected</w:t>
       </w:r>
       <w:bookmarkStart w:id="0" w:name="_GoBack"/>
       <w:bookmarkEnd w:id="0"/>
@@ -369,7 +425,16 @@
           <w:sz w:val="24"/>
           <w:szCs w:val="24"/>
         </w:rPr>
-        <w:t xml:space="preserve">A board is randomly generated terrain with randomly generated numbers on each hex. Players begin by rolling a die to see who goes first. The first player puts down one settlement and one road. The person counterclockwise to that person then puts down a settlement and one road. This settlement cannot be within 2 roads of any previous settlement. This continues until all players have placed one settlement and one road. Then the order reverses and the last player goes first. All players then place down a second settlement and road. All players receive resources from the bank for every hex they have a settlement on. </w:t>
+        <w:t xml:space="preserve">A board is randomly generated terrain with randomly generated numbers on each hex. Players begin by rolling a die to see who goes first. The first player puts down one settlement and one road. The person counterclockwise to that person then puts down a settlement and </w:t>
+      </w:r>
+      <w:r>
+        <w:rPr>
+          <w:rFonts w:ascii="Warnock Pro" w:hAnsi="Warnock Pro"/>
+          <w:sz w:val="24"/>
+          <w:szCs w:val="24"/>
+        </w:rPr>
+        <w:lastRenderedPageBreak/>
+        <w:t xml:space="preserve">one road. This settlement cannot be within 2 roads of any previous settlement. This continues until all players have placed one settlement and one road. Then the order reverses and the last player goes first. All players then place down a second settlement and road. All players receive resources from the bank for every hex they have a settlement on. </w:t>
       </w:r>
       <w:r>
         <w:rPr>
@@ -541,13 +606,6 @@
           <w:szCs w:val="24"/>
         </w:rPr>
         <w:tab/>
-      </w:r>
-      <w:r>
-        <w:rPr>
-          <w:rFonts w:ascii="Warnock Pro" w:hAnsi="Warnock Pro"/>
-          <w:sz w:val="24"/>
-          <w:szCs w:val="24"/>
-        </w:rPr>
         <w:t>If a 7 is rolled, the robber must be moved by the player who rolled the dice. If any player has over 7 resource cards, he or she must discard half of them. The player who rolled the seven must then steal a resource card from one of the players who has a settlement adjacent to the hex that contains the robber.</w:t>
       </w:r>
     </w:p>

</xml_diff>